<commit_message>
Solved Some DSA Questions from DSA Problem List
</commit_message>
<xml_diff>
--- a/DSA Problem List.docx
+++ b/DSA Problem List.docx
@@ -3,6 +3,9 @@
 <w:document xmlns:wpc="http://schemas.microsoft.com/office/word/2010/wordprocessingCanvas" xmlns:cx="http://schemas.microsoft.com/office/drawing/2014/chartex" xmlns:cx1="http://schemas.microsoft.com/office/drawing/2015/9/8/chartex" xmlns:cx2="http://schemas.microsoft.com/office/drawing/2015/10/21/chartex" xmlns:cx3="http://schemas.microsoft.com/office/drawing/2016/5/9/chartex" xmlns:cx4="http://schemas.microsoft.com/office/drawing/2016/5/10/chartex" xmlns:cx5="http://schemas.microsoft.com/office/drawing/2016/5/11/chartex" xmlns:cx6="http://schemas.microsoft.com/office/drawing/2016/5/12/chartex" xmlns:cx7="http://schemas.microsoft.com/office/drawing/2016/5/13/chartex" xmlns:cx8="http://schemas.microsoft.com/office/drawing/2016/5/14/chartex" xmlns:mc="http://schemas.openxmlformats.org/markup-compatibility/2006" xmlns:aink="http://schemas.microsoft.com/office/drawing/2016/ink" xmlns:am3d="http://schemas.microsoft.com/office/drawing/2017/model3d" xmlns:o="urn:schemas-microsoft-com:office:office" xmlns:oel="http://schemas.microsoft.com/office/2019/extlst" xmlns:r="http://schemas.openxmlformats.org/officeDocument/2006/relationships" xmlns:m="http://schemas.openxmlformats.org/officeDocument/2006/math" xmlns:v="urn:schemas-microsoft-com:vml" xmlns:wp14="http://schemas.microsoft.com/office/word/2010/wordprocessingDrawing" xmlns:wp="http://schemas.openxmlformats.org/drawingml/2006/wordprocessingDrawing" xmlns:w10="urn:schemas-microsoft-com:office:word" xmlns:w="http://schemas.openxmlformats.org/wordprocessingml/2006/main" xmlns:w14="http://schemas.microsoft.com/office/word/2010/wordml" xmlns:w15="http://schemas.microsoft.com/office/word/2012/wordml" xmlns:w16cex="http://schemas.microsoft.com/office/word/2018/wordml/cex" xmlns:w16cid="http://schemas.microsoft.com/office/word/2016/wordml/cid" xmlns:w16="http://schemas.microsoft.com/office/word/2018/wordml" xmlns:w16du="http://schemas.microsoft.com/office/word/2023/wordml/word16du" xmlns:w16sdtdh="http://schemas.microsoft.com/office/word/2020/wordml/sdtdatahash" xmlns:w16sdtfl="http://schemas.microsoft.com/office/word/2024/wordml/sdtformatlock" xmlns:w16se="http://schemas.microsoft.com/office/word/2015/wordml/symex" xmlns:wpg="http://schemas.microsoft.com/office/word/2010/wordprocessingGroup" xmlns:wpi="http://schemas.microsoft.com/office/word/2010/wordprocessingInk" xmlns:wne="http://schemas.microsoft.com/office/word/2006/wordml" xmlns:wps="http://schemas.microsoft.com/office/word/2010/wordprocessingShape" mc:Ignorable="w14 w15 w16se w16cid w16 w16cex w16sdtdh w16sdtfl w16du wp14">
   <w:body>
     <w:p>
+      <w:pPr>
+        <w:ind w:left="8640"/>
+      </w:pPr>
       <w:r>
         <w:rPr>
           <w:rFonts w:ascii="Segoe UI Emoji" w:hAnsi="Segoe UI Emoji" w:cs="Segoe UI Emoji"/>
@@ -143,80 +146,309 @@
     </w:p>
     <w:p/>
     <w:p>
-      <w:r>
+      <w:pPr>
+        <w:rPr>
+          <w:b/>
+          <w:bCs/>
+          <w:i/>
+          <w:iCs/>
+        </w:rPr>
+      </w:pPr>
+      <w:r>
+        <w:rPr>
+          <w:b/>
+          <w:bCs/>
+          <w:i/>
+          <w:iCs/>
+        </w:rPr>
         <w:t>Richest Customer Wealth</w:t>
       </w:r>
     </w:p>
     <w:p/>
     <w:p>
-      <w:r>
+      <w:pPr>
+        <w:rPr>
+          <w:b/>
+          <w:bCs/>
+          <w:i/>
+          <w:iCs/>
+        </w:rPr>
+      </w:pPr>
+      <w:r>
+        <w:rPr>
+          <w:b/>
+          <w:bCs/>
+          <w:i/>
+          <w:iCs/>
+        </w:rPr>
         <w:t>Kids With the Greatest Number of Candies</w:t>
       </w:r>
     </w:p>
     <w:p/>
     <w:p>
       <w:r>
+        <w:lastRenderedPageBreak/>
         <w:t>Day 4</w:t>
       </w:r>
     </w:p>
     <w:p/>
     <w:p>
-      <w:r>
+      <w:pPr>
+        <w:rPr>
+          <w:b/>
+          <w:bCs/>
+          <w:i/>
+          <w:iCs/>
+        </w:rPr>
+      </w:pPr>
+      <w:r>
+        <w:rPr>
+          <w:b/>
+          <w:bCs/>
+          <w:i/>
+          <w:iCs/>
+        </w:rPr>
         <w:t>Shuffle the Array</w:t>
       </w:r>
     </w:p>
     <w:p/>
     <w:p>
-      <w:r>
+      <w:pPr>
+        <w:rPr>
+          <w:b/>
+          <w:bCs/>
+          <w:i/>
+          <w:iCs/>
+        </w:rPr>
+      </w:pPr>
+      <w:r>
+        <w:rPr>
+          <w:b/>
+          <w:bCs/>
+          <w:i/>
+          <w:iCs/>
+        </w:rPr>
         <w:t>How Many Numbers Are Smaller Than the Current Number</w:t>
       </w:r>
     </w:p>
     <w:p/>
     <w:p>
       <w:r>
+        <w:t>Day 5</w:t>
+      </w:r>
+    </w:p>
+    <w:p/>
+    <w:p>
+      <w:r>
+        <w:t>Squares of a Sorted Array</w:t>
+      </w:r>
+    </w:p>
+    <w:p/>
+    <w:p>
+      <w:r>
+        <w:t>Move Zeroes</w:t>
+      </w:r>
+    </w:p>
+    <w:p/>
+    <w:p>
+      <w:r>
+        <w:t>Day 6</w:t>
+      </w:r>
+    </w:p>
+    <w:p/>
+    <w:p>
+      <w:r>
+        <w:t>Best Time to Buy and Sell Stock</w:t>
+      </w:r>
+    </w:p>
+    <w:p/>
+    <w:p>
+      <w:r>
+        <w:t>Contains Duplicate</w:t>
+      </w:r>
+    </w:p>
+    <w:p/>
+    <w:p>
+      <w:r>
+        <w:t xml:space="preserve">Day 7 (Revision Day </w:t>
+      </w:r>
+      <w:r>
+        <w:rPr>
+          <w:rFonts w:ascii="Segoe UI Emoji" w:hAnsi="Segoe UI Emoji" w:cs="Segoe UI Emoji"/>
+        </w:rPr>
+        <w:t>🔁</w:t>
+      </w:r>
+      <w:r>
+        <w:t>)</w:t>
+      </w:r>
+    </w:p>
+    <w:p/>
+    <w:p>
+      <w:r>
+        <w:t>Re-solve:</w:t>
+      </w:r>
+    </w:p>
+    <w:p/>
+    <w:p>
+      <w:r>
+        <w:t>Two Sum</w:t>
+      </w:r>
+    </w:p>
+    <w:p/>
+    <w:p>
+      <w:r>
+        <w:t>Maximum Subarray</w:t>
+      </w:r>
+    </w:p>
+    <w:p/>
+    <w:p>
+      <w:r>
+        <w:t>Move Zeroes</w:t>
+      </w:r>
+    </w:p>
+    <w:p/>
+    <w:p>
+      <w:r>
+        <w:rPr>
+          <w:rFonts w:ascii="Segoe UI Emoji" w:hAnsi="Segoe UI Emoji" w:cs="Segoe UI Emoji"/>
+        </w:rPr>
         <w:lastRenderedPageBreak/>
-        <w:t>Day 5</w:t>
-      </w:r>
-    </w:p>
-    <w:p/>
-    <w:p>
-      <w:r>
-        <w:t>Squares of a Sorted Array</w:t>
-      </w:r>
-    </w:p>
-    <w:p/>
-    <w:p>
-      <w:r>
-        <w:t>Move Zeroes</w:t>
-      </w:r>
-    </w:p>
-    <w:p/>
-    <w:p>
-      <w:r>
-        <w:t>Day 6</w:t>
-      </w:r>
-    </w:p>
-    <w:p/>
-    <w:p>
-      <w:r>
-        <w:t>Best Time to Buy and Sell Stock</w:t>
-      </w:r>
-    </w:p>
-    <w:p/>
-    <w:p>
-      <w:r>
-        <w:t>Contains Duplicate</w:t>
-      </w:r>
-    </w:p>
-    <w:p/>
-    <w:p>
-      <w:r>
-        <w:t xml:space="preserve">Day 7 (Revision Day </w:t>
+        <w:t>📅</w:t>
+      </w:r>
+      <w:r>
+        <w:t xml:space="preserve"> WEEK 2 – Strings </w:t>
       </w:r>
       <w:r>
         <w:rPr>
           <w:rFonts w:ascii="Segoe UI Emoji" w:hAnsi="Segoe UI Emoji" w:cs="Segoe UI Emoji"/>
         </w:rPr>
+        <w:t>🔤</w:t>
+      </w:r>
+    </w:p>
+    <w:p/>
+    <w:p>
+      <w:r>
+        <w:t>Goal: Character logic + two pointers</w:t>
+      </w:r>
+    </w:p>
+    <w:p/>
+    <w:p>
+      <w:r>
+        <w:t>Day 8</w:t>
+      </w:r>
+    </w:p>
+    <w:p/>
+    <w:p>
+      <w:r>
+        <w:t>Reverse String</w:t>
+      </w:r>
+    </w:p>
+    <w:p/>
+    <w:p>
+      <w:r>
+        <w:t>Reverse Words in a String</w:t>
+      </w:r>
+    </w:p>
+    <w:p/>
+    <w:p>
+      <w:r>
+        <w:t>Day 9</w:t>
+      </w:r>
+    </w:p>
+    <w:p/>
+    <w:p>
+      <w:r>
+        <w:t>Valid Palindrome</w:t>
+      </w:r>
+    </w:p>
+    <w:p/>
+    <w:p>
+      <w:r>
+        <w:t>First Unique Character in a String</w:t>
+      </w:r>
+    </w:p>
+    <w:p/>
+    <w:p>
+      <w:r>
+        <w:t>Day 10</w:t>
+      </w:r>
+    </w:p>
+    <w:p/>
+    <w:p>
+      <w:r>
+        <w:t>Valid Anagram</w:t>
+      </w:r>
+    </w:p>
+    <w:p/>
+    <w:p>
+      <w:r>
+        <w:t>Longest Common Prefix</w:t>
+      </w:r>
+    </w:p>
+    <w:p/>
+    <w:p>
+      <w:r>
+        <w:t>Day 11</w:t>
+      </w:r>
+    </w:p>
+    <w:p/>
+    <w:p>
+      <w:r>
+        <w:t>Check If Two String Arrays are Equivalent</w:t>
+      </w:r>
+    </w:p>
+    <w:p/>
+    <w:p>
+      <w:r>
+        <w:t>Goal Parser Interpretation</w:t>
+      </w:r>
+    </w:p>
+    <w:p/>
+    <w:p>
+      <w:r>
+        <w:lastRenderedPageBreak/>
+        <w:t>Day 12</w:t>
+      </w:r>
+    </w:p>
+    <w:p/>
+    <w:p>
+      <w:r>
+        <w:t>Defanging an IP Address</w:t>
+      </w:r>
+    </w:p>
+    <w:p/>
+    <w:p>
+      <w:r>
+        <w:t>To Lower Case</w:t>
+      </w:r>
+    </w:p>
+    <w:p/>
+    <w:p>
+      <w:r>
+        <w:t>Day 13</w:t>
+      </w:r>
+    </w:p>
+    <w:p/>
+    <w:p>
+      <w:r>
+        <w:t>Maximum Number of Words Found in Sentences</w:t>
+      </w:r>
+    </w:p>
+    <w:p/>
+    <w:p>
+      <w:r>
+        <w:t>Sorting the Sentence</w:t>
+      </w:r>
+    </w:p>
+    <w:p/>
+    <w:p>
+      <w:r>
+        <w:t xml:space="preserve">Day 14 (Revision </w:t>
+      </w:r>
+      <w:r>
+        <w:rPr>
+          <w:rFonts w:ascii="Segoe UI Emoji" w:hAnsi="Segoe UI Emoji" w:cs="Segoe UI Emoji"/>
+        </w:rPr>
         <w:t>🔁</w:t>
       </w:r>
       <w:r>
@@ -232,19 +464,19 @@
     <w:p/>
     <w:p>
       <w:r>
-        <w:t>Two Sum</w:t>
-      </w:r>
-    </w:p>
-    <w:p/>
-    <w:p>
-      <w:r>
-        <w:t>Maximum Subarray</w:t>
-      </w:r>
-    </w:p>
-    <w:p/>
-    <w:p>
-      <w:r>
-        <w:t>Move Zeroes</w:t>
+        <w:t>Valid Palindrome</w:t>
+      </w:r>
+    </w:p>
+    <w:p/>
+    <w:p>
+      <w:r>
+        <w:t>Valid Anagram</w:t>
+      </w:r>
+    </w:p>
+    <w:p/>
+    <w:p>
+      <w:r>
+        <w:t>Reverse Words</w:t>
       </w:r>
     </w:p>
     <w:p/>
@@ -256,135 +488,135 @@
         <w:t>📅</w:t>
       </w:r>
       <w:r>
-        <w:t xml:space="preserve"> WEEK 2 – Strings </w:t>
+        <w:t xml:space="preserve"> WEEK 3 – Hashing + Two Pointers </w:t>
       </w:r>
       <w:r>
         <w:rPr>
           <w:rFonts w:ascii="Segoe UI Emoji" w:hAnsi="Segoe UI Emoji" w:cs="Segoe UI Emoji"/>
         </w:rPr>
-        <w:t>🔤</w:t>
-      </w:r>
-    </w:p>
-    <w:p/>
-    <w:p>
-      <w:r>
-        <w:t>Goal: Character logic + two pointers</w:t>
-      </w:r>
-    </w:p>
-    <w:p/>
-    <w:p>
-      <w:r>
-        <w:t>Day 8</w:t>
+        <w:t>⚡</w:t>
+      </w:r>
+    </w:p>
+    <w:p/>
+    <w:p>
+      <w:r>
+        <w:t>Goal: Frequency maps + smart traversal</w:t>
+      </w:r>
+    </w:p>
+    <w:p/>
+    <w:p>
+      <w:r>
+        <w:t>Day 15</w:t>
       </w:r>
     </w:p>
     <w:p/>
     <w:p>
       <w:r>
         <w:lastRenderedPageBreak/>
-        <w:t>Reverse String</w:t>
-      </w:r>
-    </w:p>
-    <w:p/>
-    <w:p>
-      <w:r>
-        <w:t>Reverse Words in a String</w:t>
-      </w:r>
-    </w:p>
-    <w:p/>
-    <w:p>
-      <w:r>
-        <w:t>Day 9</w:t>
-      </w:r>
-    </w:p>
-    <w:p/>
-    <w:p>
-      <w:r>
-        <w:t>Valid Palindrome</w:t>
-      </w:r>
-    </w:p>
-    <w:p/>
-    <w:p>
-      <w:r>
-        <w:t>First Unique Character in a String</w:t>
-      </w:r>
-    </w:p>
-    <w:p/>
-    <w:p>
-      <w:r>
-        <w:t>Day 10</w:t>
-      </w:r>
-    </w:p>
-    <w:p/>
-    <w:p>
-      <w:r>
-        <w:t>Valid Anagram</w:t>
-      </w:r>
-    </w:p>
-    <w:p/>
-    <w:p>
-      <w:r>
-        <w:t>Longest Common Prefix</w:t>
-      </w:r>
-    </w:p>
-    <w:p/>
-    <w:p>
-      <w:r>
-        <w:t>Day 11</w:t>
-      </w:r>
-    </w:p>
-    <w:p/>
-    <w:p>
-      <w:r>
-        <w:t>Check If Two String Arrays are Equivalent</w:t>
-      </w:r>
-    </w:p>
-    <w:p/>
-    <w:p>
-      <w:r>
-        <w:t>Goal Parser Interpretation</w:t>
-      </w:r>
-    </w:p>
-    <w:p/>
-    <w:p>
-      <w:r>
-        <w:t>Day 12</w:t>
-      </w:r>
-    </w:p>
-    <w:p/>
-    <w:p>
-      <w:r>
-        <w:t>Defanging an IP Address</w:t>
-      </w:r>
-    </w:p>
-    <w:p/>
-    <w:p>
-      <w:r>
-        <w:t>To Lower Case</w:t>
+        <w:t>Two Sum (HashMap approach)</w:t>
+      </w:r>
+    </w:p>
+    <w:p/>
+    <w:p>
+      <w:r>
+        <w:t>Contains Duplicate (HashSet)</w:t>
+      </w:r>
+    </w:p>
+    <w:p/>
+    <w:p>
+      <w:r>
+        <w:t>Day 16</w:t>
+      </w:r>
+    </w:p>
+    <w:p/>
+    <w:p>
+      <w:r>
+        <w:t>Intersection of Two Arrays</w:t>
+      </w:r>
+    </w:p>
+    <w:p/>
+    <w:p>
+      <w:r>
+        <w:t>Majority Element</w:t>
+      </w:r>
+    </w:p>
+    <w:p/>
+    <w:p>
+      <w:r>
+        <w:t>Day 17</w:t>
+      </w:r>
+    </w:p>
+    <w:p/>
+    <w:p>
+      <w:r>
+        <w:t>Happy Number</w:t>
+      </w:r>
+    </w:p>
+    <w:p/>
+    <w:p>
+      <w:r>
+        <w:t>Missing Number</w:t>
+      </w:r>
+    </w:p>
+    <w:p/>
+    <w:p>
+      <w:r>
+        <w:t>Day 18</w:t>
+      </w:r>
+    </w:p>
+    <w:p/>
+    <w:p>
+      <w:r>
+        <w:t>Remove Duplicates from Sorted Array</w:t>
+      </w:r>
+    </w:p>
+    <w:p/>
+    <w:p>
+      <w:r>
+        <w:t>Remove Element</w:t>
+      </w:r>
+    </w:p>
+    <w:p/>
+    <w:p>
+      <w:r>
+        <w:t>Day 19</w:t>
+      </w:r>
+    </w:p>
+    <w:p/>
+    <w:p>
+      <w:r>
+        <w:t>Assign Cookies</w:t>
+      </w:r>
+    </w:p>
+    <w:p/>
+    <w:p>
+      <w:r>
+        <w:t>Is Subsequence</w:t>
       </w:r>
     </w:p>
     <w:p/>
     <w:p>
       <w:r>
         <w:lastRenderedPageBreak/>
-        <w:t>Day 13</w:t>
-      </w:r>
-    </w:p>
-    <w:p/>
-    <w:p>
-      <w:r>
-        <w:t>Maximum Number of Words Found in Sentences</w:t>
-      </w:r>
-    </w:p>
-    <w:p/>
-    <w:p>
-      <w:r>
-        <w:t>Sorting the Sentence</w:t>
-      </w:r>
-    </w:p>
-    <w:p/>
-    <w:p>
-      <w:r>
-        <w:t xml:space="preserve">Day 14 (Revision </w:t>
+        <w:t>Day 20</w:t>
+      </w:r>
+    </w:p>
+    <w:p/>
+    <w:p>
+      <w:r>
+        <w:t>Merge Sorted Array</w:t>
+      </w:r>
+    </w:p>
+    <w:p/>
+    <w:p>
+      <w:r>
+        <w:t>Move Zeroes (two pointer way)</w:t>
+      </w:r>
+    </w:p>
+    <w:p/>
+    <w:p>
+      <w:r>
+        <w:t xml:space="preserve">Day 21 (Revision </w:t>
       </w:r>
       <w:r>
         <w:rPr>
@@ -405,19 +637,19 @@
     <w:p/>
     <w:p>
       <w:r>
-        <w:t>Valid Palindrome</w:t>
-      </w:r>
-    </w:p>
-    <w:p/>
-    <w:p>
-      <w:r>
-        <w:t>Valid Anagram</w:t>
-      </w:r>
-    </w:p>
-    <w:p/>
-    <w:p>
-      <w:r>
-        <w:t>Reverse Words</w:t>
+        <w:t>Majority Element</w:t>
+      </w:r>
+    </w:p>
+    <w:p/>
+    <w:p>
+      <w:r>
+        <w:t>Happy Number</w:t>
+      </w:r>
+    </w:p>
+    <w:p/>
+    <w:p>
+      <w:r>
+        <w:t>Remove Duplicates</w:t>
       </w:r>
     </w:p>
     <w:p/>
@@ -429,429 +661,257 @@
         <w:t>📅</w:t>
       </w:r>
       <w:r>
-        <w:t xml:space="preserve"> WEEK 3 – Hashing + Two Pointers </w:t>
+        <w:t xml:space="preserve"> WEEK 4 – Recursion + Linked List </w:t>
       </w:r>
       <w:r>
         <w:rPr>
           <w:rFonts w:ascii="Segoe UI Emoji" w:hAnsi="Segoe UI Emoji" w:cs="Segoe UI Emoji"/>
         </w:rPr>
-        <w:t>⚡</w:t>
-      </w:r>
-    </w:p>
-    <w:p/>
-    <w:p>
-      <w:r>
-        <w:t>Goal: Frequency maps + smart traversal</w:t>
-      </w:r>
-    </w:p>
-    <w:p/>
-    <w:p>
-      <w:r>
-        <w:t>Day 15</w:t>
-      </w:r>
-    </w:p>
-    <w:p/>
-    <w:p>
-      <w:r>
-        <w:t>Two Sum (HashMap approach)</w:t>
-      </w:r>
-    </w:p>
-    <w:p/>
-    <w:p>
-      <w:r>
-        <w:t>Contains Duplicate (HashSet)</w:t>
-      </w:r>
-    </w:p>
-    <w:p/>
-    <w:p>
-      <w:r>
-        <w:t>Day 16</w:t>
+        <w:t>🔗</w:t>
+      </w:r>
+    </w:p>
+    <w:p/>
+    <w:p>
+      <w:r>
+        <w:t>Goal: Stack thinking + pointer movement</w:t>
+      </w:r>
+    </w:p>
+    <w:p/>
+    <w:p>
+      <w:r>
+        <w:t>Day 22 (Recursion)</w:t>
+      </w:r>
+    </w:p>
+    <w:p/>
+    <w:p>
+      <w:r>
+        <w:t>Fibonacci Number</w:t>
+      </w:r>
+    </w:p>
+    <w:p/>
+    <w:p>
+      <w:r>
+        <w:t>Power of Two</w:t>
+      </w:r>
+    </w:p>
+    <w:p/>
+    <w:p>
+      <w:r>
+        <w:t>Day 23</w:t>
       </w:r>
     </w:p>
     <w:p/>
     <w:p>
       <w:r>
         <w:lastRenderedPageBreak/>
-        <w:t>Intersection of Two Arrays</w:t>
-      </w:r>
-    </w:p>
-    <w:p/>
-    <w:p>
-      <w:r>
-        <w:t>Majority Element</w:t>
-      </w:r>
-    </w:p>
-    <w:p/>
-    <w:p>
-      <w:r>
-        <w:t>Day 17</w:t>
-      </w:r>
-    </w:p>
-    <w:p/>
-    <w:p>
-      <w:r>
-        <w:t>Happy Number</w:t>
-      </w:r>
-    </w:p>
-    <w:p/>
-    <w:p>
-      <w:r>
-        <w:t>Missing Number</w:t>
-      </w:r>
-    </w:p>
-    <w:p/>
-    <w:p>
-      <w:r>
-        <w:t>Day 18</w:t>
-      </w:r>
-    </w:p>
-    <w:p/>
-    <w:p>
-      <w:r>
-        <w:t>Remove Duplicates from Sorted Array</w:t>
-      </w:r>
-    </w:p>
-    <w:p/>
-    <w:p>
-      <w:r>
-        <w:t>Remove Element</w:t>
-      </w:r>
-    </w:p>
-    <w:p/>
-    <w:p>
-      <w:r>
-        <w:t>Day 19</w:t>
-      </w:r>
-    </w:p>
-    <w:p/>
-    <w:p>
-      <w:r>
-        <w:t>Assign Cookies</w:t>
-      </w:r>
-    </w:p>
-    <w:p/>
-    <w:p>
-      <w:r>
-        <w:t>Is Subsequence</w:t>
-      </w:r>
-    </w:p>
-    <w:p/>
-    <w:p>
-      <w:r>
-        <w:t>Day 20</w:t>
-      </w:r>
-    </w:p>
-    <w:p/>
-    <w:p>
-      <w:r>
-        <w:t>Merge Sorted Array</w:t>
-      </w:r>
-    </w:p>
-    <w:p/>
-    <w:p>
-      <w:r>
-        <w:t>Move Zeroes (two pointer way)</w:t>
+        <w:t>Climbing Stairs</w:t>
+      </w:r>
+    </w:p>
+    <w:p/>
+    <w:p>
+      <w:r>
+        <w:t>Reverse String (recursion)</w:t>
+      </w:r>
+    </w:p>
+    <w:p/>
+    <w:p>
+      <w:r>
+        <w:t>Day 24 (Linked List)</w:t>
+      </w:r>
+    </w:p>
+    <w:p/>
+    <w:p>
+      <w:r>
+        <w:t>Reverse Linked List</w:t>
+      </w:r>
+    </w:p>
+    <w:p/>
+    <w:p>
+      <w:r>
+        <w:t>Middle of the Linked List</w:t>
+      </w:r>
+    </w:p>
+    <w:p/>
+    <w:p>
+      <w:r>
+        <w:t>Day 25</w:t>
+      </w:r>
+    </w:p>
+    <w:p/>
+    <w:p>
+      <w:r>
+        <w:t>Linked List Cycle</w:t>
+      </w:r>
+    </w:p>
+    <w:p/>
+    <w:p>
+      <w:r>
+        <w:t>Merge Two Sorted Lists</w:t>
+      </w:r>
+    </w:p>
+    <w:p/>
+    <w:p>
+      <w:r>
+        <w:t>Day 26</w:t>
+      </w:r>
+    </w:p>
+    <w:p/>
+    <w:p>
+      <w:r>
+        <w:t xml:space="preserve">Remove Nth Node </w:t>
+      </w:r>
+      <w:proofErr w:type="gramStart"/>
+      <w:r>
+        <w:t>From</w:t>
+      </w:r>
+      <w:proofErr w:type="gramEnd"/>
+      <w:r>
+        <w:t xml:space="preserve"> End of List</w:t>
+      </w:r>
+    </w:p>
+    <w:p/>
+    <w:p>
+      <w:r>
+        <w:t>Palindrome Linked List</w:t>
+      </w:r>
+    </w:p>
+    <w:p/>
+    <w:p>
+      <w:r>
+        <w:t xml:space="preserve">Day 27 (Revision </w:t>
+      </w:r>
+      <w:r>
+        <w:rPr>
+          <w:rFonts w:ascii="Segoe UI Emoji" w:hAnsi="Segoe UI Emoji" w:cs="Segoe UI Emoji"/>
+        </w:rPr>
+        <w:t>🔁</w:t>
+      </w:r>
+      <w:r>
+        <w:t>)</w:t>
+      </w:r>
+    </w:p>
+    <w:p/>
+    <w:p>
+      <w:r>
+        <w:t>Re-solve:</w:t>
+      </w:r>
+    </w:p>
+    <w:p/>
+    <w:p>
+      <w:r>
+        <w:t>Reverse Linked List</w:t>
       </w:r>
     </w:p>
     <w:p/>
     <w:p>
       <w:r>
         <w:lastRenderedPageBreak/>
-        <w:t xml:space="preserve">Day 21 (Revision </w:t>
-      </w:r>
+        <w:t>Climbing Stairs</w:t>
+      </w:r>
+    </w:p>
+    <w:p/>
+    <w:p>
       <w:r>
         <w:rPr>
           <w:rFonts w:ascii="Segoe UI Emoji" w:hAnsi="Segoe UI Emoji" w:cs="Segoe UI Emoji"/>
         </w:rPr>
-        <w:t>🔁</w:t>
-      </w:r>
-      <w:r>
-        <w:t>)</w:t>
-      </w:r>
-    </w:p>
-    <w:p/>
-    <w:p>
-      <w:r>
-        <w:t>Re-solve:</w:t>
-      </w:r>
-    </w:p>
-    <w:p/>
-    <w:p>
-      <w:r>
-        <w:t>Majority Element</w:t>
-      </w:r>
-    </w:p>
-    <w:p/>
-    <w:p>
-      <w:r>
-        <w:t>Happy Number</w:t>
-      </w:r>
-    </w:p>
-    <w:p/>
-    <w:p>
-      <w:r>
-        <w:t>Remove Duplicates</w:t>
-      </w:r>
-    </w:p>
-    <w:p/>
-    <w:p>
+        <w:t>📅</w:t>
+      </w:r>
+      <w:r>
+        <w:t xml:space="preserve"> WEEK 5 – Stack, Queue &amp; Wrap-Up </w:t>
+      </w:r>
       <w:r>
         <w:rPr>
           <w:rFonts w:ascii="Segoe UI Emoji" w:hAnsi="Segoe UI Emoji" w:cs="Segoe UI Emoji"/>
         </w:rPr>
-        <w:t>📅</w:t>
-      </w:r>
-      <w:r>
-        <w:t xml:space="preserve"> WEEK 4 – Recursion + Linked List </w:t>
+        <w:t>📚</w:t>
+      </w:r>
+    </w:p>
+    <w:p/>
+    <w:p>
+      <w:r>
+        <w:t>Goal: Stack intuition + final confidence</w:t>
+      </w:r>
+    </w:p>
+    <w:p/>
+    <w:p>
+      <w:r>
+        <w:t>Day 28</w:t>
+      </w:r>
+    </w:p>
+    <w:p/>
+    <w:p>
+      <w:r>
+        <w:t>Valid Parentheses</w:t>
+      </w:r>
+    </w:p>
+    <w:p/>
+    <w:p>
+      <w:r>
+        <w:t>Min Stack</w:t>
+      </w:r>
+    </w:p>
+    <w:p/>
+    <w:p>
+      <w:r>
+        <w:t>Day 29</w:t>
+      </w:r>
+    </w:p>
+    <w:p/>
+    <w:p>
+      <w:r>
+        <w:t>Implement Stack using Queues</w:t>
+      </w:r>
+    </w:p>
+    <w:p/>
+    <w:p>
+      <w:r>
+        <w:t>Implement Queue using Stacks</w:t>
+      </w:r>
+    </w:p>
+    <w:p/>
+    <w:p>
+      <w:r>
+        <w:t xml:space="preserve">Day 30 </w:t>
       </w:r>
       <w:r>
         <w:rPr>
           <w:rFonts w:ascii="Segoe UI Emoji" w:hAnsi="Segoe UI Emoji" w:cs="Segoe UI Emoji"/>
         </w:rPr>
-        <w:t>🔗</w:t>
-      </w:r>
-    </w:p>
-    <w:p/>
-    <w:p>
-      <w:r>
-        <w:t>Goal: Stack thinking + pointer movement</w:t>
-      </w:r>
-    </w:p>
-    <w:p/>
-    <w:p>
-      <w:r>
-        <w:t>Day 22 (Recursion)</w:t>
-      </w:r>
-    </w:p>
-    <w:p/>
-    <w:p>
-      <w:r>
-        <w:t>Fibonacci Number</w:t>
-      </w:r>
-    </w:p>
-    <w:p/>
-    <w:p>
-      <w:r>
-        <w:t>Power of Two</w:t>
-      </w:r>
-    </w:p>
-    <w:p/>
-    <w:p>
-      <w:r>
-        <w:t>Day 23</w:t>
-      </w:r>
-    </w:p>
-    <w:p/>
-    <w:p>
-      <w:r>
-        <w:t>Climbing Stairs</w:t>
-      </w:r>
-    </w:p>
-    <w:p/>
-    <w:p>
-      <w:r>
-        <w:t>Reverse String (recursion)</w:t>
-      </w:r>
-    </w:p>
-    <w:p/>
-    <w:p>
-      <w:r>
-        <w:t>Day 24 (Linked List)</w:t>
+        <w:t>🎉</w:t>
+      </w:r>
+      <w:r>
+        <w:t xml:space="preserve"> (FINAL TEST)</w:t>
+      </w:r>
+    </w:p>
+    <w:p/>
+    <w:p>
+      <w:r>
+        <w:t>Re-solve ANY 5 problems from:</w:t>
+      </w:r>
+    </w:p>
+    <w:p/>
+    <w:p>
+      <w:r>
+        <w:t>Arrays</w:t>
+      </w:r>
+    </w:p>
+    <w:p/>
+    <w:p>
+      <w:r>
+        <w:t>Strings</w:t>
+      </w:r>
+    </w:p>
+    <w:p/>
+    <w:p>
+      <w:r>
+        <w:t>Hashing</w:t>
       </w:r>
     </w:p>
     <w:p/>
     <w:p>
       <w:r>
         <w:lastRenderedPageBreak/>
-        <w:t>Reverse Linked List</w:t>
-      </w:r>
-    </w:p>
-    <w:p/>
-    <w:p>
-      <w:r>
-        <w:t>Middle of the Linked List</w:t>
-      </w:r>
-    </w:p>
-    <w:p/>
-    <w:p>
-      <w:r>
-        <w:t>Day 25</w:t>
-      </w:r>
-    </w:p>
-    <w:p/>
-    <w:p>
-      <w:r>
-        <w:t>Linked List Cycle</w:t>
-      </w:r>
-    </w:p>
-    <w:p/>
-    <w:p>
-      <w:r>
-        <w:t>Merge Two Sorted Lists</w:t>
-      </w:r>
-    </w:p>
-    <w:p/>
-    <w:p>
-      <w:r>
-        <w:t>Day 26</w:t>
-      </w:r>
-    </w:p>
-    <w:p/>
-    <w:p>
-      <w:r>
-        <w:t xml:space="preserve">Remove Nth Node </w:t>
-      </w:r>
-      <w:proofErr w:type="gramStart"/>
-      <w:r>
-        <w:t>From</w:t>
-      </w:r>
-      <w:proofErr w:type="gramEnd"/>
-      <w:r>
-        <w:t xml:space="preserve"> End of List</w:t>
-      </w:r>
-    </w:p>
-    <w:p/>
-    <w:p>
-      <w:r>
-        <w:t>Palindrome Linked List</w:t>
-      </w:r>
-    </w:p>
-    <w:p/>
-    <w:p>
-      <w:r>
-        <w:t xml:space="preserve">Day 27 (Revision </w:t>
-      </w:r>
-      <w:r>
-        <w:rPr>
-          <w:rFonts w:ascii="Segoe UI Emoji" w:hAnsi="Segoe UI Emoji" w:cs="Segoe UI Emoji"/>
-        </w:rPr>
-        <w:t>🔁</w:t>
-      </w:r>
-      <w:r>
-        <w:t>)</w:t>
-      </w:r>
-    </w:p>
-    <w:p/>
-    <w:p>
-      <w:r>
-        <w:t>Re-solve:</w:t>
-      </w:r>
-    </w:p>
-    <w:p/>
-    <w:p>
-      <w:r>
-        <w:t>Reverse Linked List</w:t>
-      </w:r>
-    </w:p>
-    <w:p/>
-    <w:p>
-      <w:r>
-        <w:t>Climbing Stairs</w:t>
-      </w:r>
-    </w:p>
-    <w:p/>
-    <w:p>
-      <w:r>
-        <w:rPr>
-          <w:rFonts w:ascii="Segoe UI Emoji" w:hAnsi="Segoe UI Emoji" w:cs="Segoe UI Emoji"/>
-        </w:rPr>
-        <w:t>📅</w:t>
-      </w:r>
-      <w:r>
-        <w:t xml:space="preserve"> WEEK 5 – Stack, Queue &amp; Wrap-Up </w:t>
-      </w:r>
-      <w:r>
-        <w:rPr>
-          <w:rFonts w:ascii="Segoe UI Emoji" w:hAnsi="Segoe UI Emoji" w:cs="Segoe UI Emoji"/>
-        </w:rPr>
-        <w:t>📚</w:t>
-      </w:r>
-    </w:p>
-    <w:p/>
-    <w:p>
-      <w:r>
-        <w:t>Goal: Stack intuition + final confidence</w:t>
-      </w:r>
-    </w:p>
-    <w:p/>
-    <w:p>
-      <w:r>
-        <w:lastRenderedPageBreak/>
-        <w:t>Day 28</w:t>
-      </w:r>
-    </w:p>
-    <w:p/>
-    <w:p>
-      <w:r>
-        <w:t>Valid Parentheses</w:t>
-      </w:r>
-    </w:p>
-    <w:p/>
-    <w:p>
-      <w:r>
-        <w:t>Min Stack</w:t>
-      </w:r>
-    </w:p>
-    <w:p/>
-    <w:p>
-      <w:r>
-        <w:t>Day 29</w:t>
-      </w:r>
-    </w:p>
-    <w:p/>
-    <w:p>
-      <w:r>
-        <w:t>Implement Stack using Queues</w:t>
-      </w:r>
-    </w:p>
-    <w:p/>
-    <w:p>
-      <w:r>
-        <w:t>Implement Queue using Stacks</w:t>
-      </w:r>
-    </w:p>
-    <w:p/>
-    <w:p>
-      <w:r>
-        <w:t xml:space="preserve">Day 30 </w:t>
-      </w:r>
-      <w:r>
-        <w:rPr>
-          <w:rFonts w:ascii="Segoe UI Emoji" w:hAnsi="Segoe UI Emoji" w:cs="Segoe UI Emoji"/>
-        </w:rPr>
-        <w:t>🎉</w:t>
-      </w:r>
-      <w:r>
-        <w:t xml:space="preserve"> (FINAL TEST)</w:t>
-      </w:r>
-    </w:p>
-    <w:p/>
-    <w:p>
-      <w:r>
-        <w:t>Re-solve ANY 5 problems from:</w:t>
-      </w:r>
-    </w:p>
-    <w:p/>
-    <w:p>
-      <w:r>
-        <w:t>Arrays</w:t>
-      </w:r>
-    </w:p>
-    <w:p/>
-    <w:p>
-      <w:r>
-        <w:t>Strings</w:t>
-      </w:r>
-    </w:p>
-    <w:p/>
-    <w:p>
-      <w:r>
-        <w:t>Hashing</w:t>
-      </w:r>
-    </w:p>
-    <w:p/>
-    <w:p>
-      <w:r>
         <w:t>Linked List</w:t>
       </w:r>
     </w:p>

</xml_diff>